<commit_message>
Development: login model and process
</commit_message>
<xml_diff>
--- a/项目需求分析文档/文件上传下载/文件上传.docx
+++ b/项目需求分析文档/文件上传下载/文件上传.docx
@@ -547,15 +547,24 @@
                 <w:bCs/>
                 <w:sz w:val="18"/>
               </w:rPr>
-              <w:t xml:space="preserve"> </w:t>
-            </w:r>
+              <w:t xml:space="preserve"> 系统展示老师参与的课程列表</w:t>
+            </w:r>
+          </w:p>
+          <w:p>
+            <w:pPr>
+              <w:rPr>
+                <w:rFonts w:ascii="微软雅黑" w:eastAsia="微软雅黑" w:hAnsi="微软雅黑"/>
+                <w:bCs/>
+                <w:sz w:val="18"/>
+              </w:rPr>
+            </w:pPr>
             <w:r>
               <w:rPr>
                 <w:rFonts w:ascii="微软雅黑" w:eastAsia="微软雅黑" w:hAnsi="微软雅黑" w:hint="eastAsia"/>
                 <w:bCs/>
                 <w:sz w:val="18"/>
               </w:rPr>
-              <w:t>系统展示老师参与的课程列表</w:t>
+              <w:t>2. 老师点击相应课程，系统展示该课程历史文件，提供下载窗口（暂不支持多文件上传，暂不支持窗口拖拽）</w:t>
             </w:r>
           </w:p>
           <w:p>
@@ -572,41 +581,16 @@
                 <w:bCs/>
                 <w:sz w:val="18"/>
               </w:rPr>
-              <w:t xml:space="preserve">2. </w:t>
-            </w:r>
-            <w:r>
-              <w:rPr>
-                <w:rFonts w:ascii="微软雅黑" w:eastAsia="微软雅黑" w:hAnsi="微软雅黑" w:hint="eastAsia"/>
+              <w:t>3.上传完成后，刷新页面</w:t>
+            </w:r>
+          </w:p>
+          <w:p>
+            <w:pPr>
+              <w:rPr>
+                <w:rFonts w:ascii="微软雅黑" w:eastAsia="微软雅黑" w:hAnsi="微软雅黑"/>
                 <w:bCs/>
                 <w:sz w:val="18"/>
               </w:rPr>
-              <w:t>老师点击相应课程，系统展示该课程历史文件，提供下载窗口（暂不支持多文件上传，暂不支持窗口拖拽）</w:t>
-            </w:r>
-          </w:p>
-          <w:p>
-            <w:pPr>
-              <w:rPr>
-                <w:rFonts w:ascii="微软雅黑" w:eastAsia="微软雅黑" w:hAnsi="微软雅黑" w:hint="eastAsia"/>
-                <w:bCs/>
-                <w:sz w:val="18"/>
-              </w:rPr>
-            </w:pPr>
-            <w:r>
-              <w:rPr>
-                <w:rFonts w:ascii="微软雅黑" w:eastAsia="微软雅黑" w:hAnsi="微软雅黑" w:hint="eastAsia"/>
-                <w:bCs/>
-                <w:sz w:val="18"/>
-              </w:rPr>
-              <w:t>3.上传完成后，刷新页面</w:t>
-            </w:r>
-          </w:p>
-          <w:p>
-            <w:pPr>
-              <w:rPr>
-                <w:rFonts w:ascii="微软雅黑" w:eastAsia="微软雅黑" w:hAnsi="微软雅黑" w:hint="eastAsia"/>
-                <w:bCs/>
-                <w:sz w:val="18"/>
-              </w:rPr>
             </w:pPr>
           </w:p>
           <w:p>
@@ -647,7 +631,7 @@
           <w:p>
             <w:pPr>
               <w:rPr>
-                <w:rFonts w:ascii="微软雅黑" w:eastAsia="微软雅黑" w:hAnsi="微软雅黑" w:hint="eastAsia"/>
+                <w:rFonts w:ascii="微软雅黑" w:eastAsia="微软雅黑" w:hAnsi="微软雅黑"/>
                 <w:b/>
                 <w:sz w:val="18"/>
               </w:rPr>
@@ -745,42 +729,73 @@
                 <w:rFonts w:ascii="微软雅黑" w:eastAsia="微软雅黑" w:hAnsi="微软雅黑" w:hint="eastAsia"/>
                 <w:sz w:val="18"/>
               </w:rPr>
-              <w:t>王焕</w:t>
-            </w:r>
-            <w:r>
+              <w:t>王焕  2016.7.8</w:t>
+            </w:r>
+          </w:p>
+        </w:tc>
+      </w:tr>
+      <w:tr>
+        <w:tc>
+          <w:tcPr>
+            <w:tcW w:w="8276" w:type="dxa"/>
+            <w:gridSpan w:val="2"/>
+            <w:tcBorders>
+              <w:top w:val="double" w:sz="4" w:space="0" w:color="AEAAAA" w:themeColor="background2" w:themeShade="BF"/>
+              <w:left w:val="double" w:sz="4" w:space="0" w:color="AEAAAA" w:themeColor="background2" w:themeShade="BF"/>
+              <w:bottom w:val="double" w:sz="4" w:space="0" w:color="AEAAAA" w:themeColor="background2" w:themeShade="BF"/>
+              <w:right w:val="double" w:sz="4" w:space="0" w:color="AEAAAA" w:themeColor="background2" w:themeShade="BF"/>
+            </w:tcBorders>
+          </w:tcPr>
+          <w:p>
+            <w:pPr>
               <w:rPr>
                 <w:rFonts w:ascii="微软雅黑" w:eastAsia="微软雅黑" w:hAnsi="微软雅黑" w:hint="eastAsia"/>
                 <w:sz w:val="18"/>
               </w:rPr>
-              <w:t xml:space="preserve">  2016.</w:t>
-            </w:r>
-            <w:r>
-              <w:rPr>
-                <w:rFonts w:ascii="微软雅黑" w:eastAsia="微软雅黑" w:hAnsi="微软雅黑" w:hint="eastAsia"/>
-                <w:sz w:val="18"/>
-              </w:rPr>
-              <w:t>7</w:t>
-            </w:r>
-            <w:r>
-              <w:rPr>
-                <w:rFonts w:ascii="微软雅黑" w:eastAsia="微软雅黑" w:hAnsi="微软雅黑" w:hint="eastAsia"/>
-                <w:sz w:val="18"/>
-              </w:rPr>
-              <w:t>.</w:t>
-            </w:r>
-            <w:r>
-              <w:rPr>
-                <w:rFonts w:ascii="微软雅黑" w:eastAsia="微软雅黑" w:hAnsi="微软雅黑" w:hint="eastAsia"/>
-                <w:sz w:val="18"/>
-              </w:rPr>
-              <w:t>8</w:t>
-            </w:r>
-            <w:bookmarkStart w:id="1" w:name="_GoBack"/>
-            <w:bookmarkEnd w:id="1"/>
+            </w:pPr>
           </w:p>
         </w:tc>
       </w:tr>
     </w:tbl>
+    <w:p/>
+    <w:p/>
+    <w:p/>
+    <w:p>
+      <w:r>
+        <w:rPr>
+          <w:rFonts w:hint="eastAsia"/>
+        </w:rPr>
+        <w:t>详细业务流程：</w:t>
+      </w:r>
+    </w:p>
+    <w:p>
+      <w:r>
+        <w:rPr>
+          <w:rFonts w:hint="eastAsia"/>
+        </w:rPr>
+        <w:t>1.</w:t>
+      </w:r>
+      <w:r>
+        <w:rPr>
+          <w:rFonts w:hint="eastAsia"/>
+        </w:rPr>
+        <w:t>用户登录，系统完成角色认证</w:t>
+      </w:r>
+    </w:p>
+    <w:p>
+      <w:r>
+        <w:rPr>
+          <w:rFonts w:hint="eastAsia"/>
+        </w:rPr>
+        <w:t>2.</w:t>
+      </w:r>
+      <w:r>
+        <w:rPr>
+          <w:rFonts w:hint="eastAsia"/>
+        </w:rPr>
+        <w:t>当用户被确认为老师</w:t>
+      </w:r>
+    </w:p>
     <w:p>
       <w:pPr>
         <w:rPr>
@@ -788,8 +803,19 @@
         </w:rPr>
       </w:pPr>
       <w:r>
-        <w:tab/>
+        <w:rPr>
+          <w:rFonts w:hint="eastAsia"/>
+        </w:rPr>
+        <w:t>3.</w:t>
       </w:r>
+      <w:r>
+        <w:rPr>
+          <w:rFonts w:hint="eastAsia"/>
+        </w:rPr>
+        <w:t>系统展示老师参与授课的课程</w:t>
+      </w:r>
+      <w:bookmarkStart w:id="1" w:name="_GoBack"/>
+      <w:bookmarkEnd w:id="1"/>
     </w:p>
     <w:sectPr>
       <w:pgSz w:w="11906" w:h="16838"/>

</xml_diff>